<commit_message>
Some changes, some new stuff
Changes:
-In the thief path, for 2a, 5a, 6a, 6b, and 7b, I changed the ending
sentence to show where the person goes next

New stuff
Paladin route, still got a bunch to do, but I have a start.
</commit_message>
<xml_diff>
--- a/Do Nothing/Alleyway/4 - Light+Courtyard.docx
+++ b/Do Nothing/Alleyway/4 - Light+Courtyard.docx
@@ -9,7 +9,6 @@
           <w:rFonts w:ascii="Bookerly" w:hAnsi="Bookerly" w:cs="Bookerly"/>
         </w:rPr>
       </w:pPr>
-      <w:bookmarkStart w:id="0" w:name="_GoBack"/>
       <w:r>
         <w:rPr>
           <w:rFonts w:ascii="Bookerly" w:hAnsi="Bookerly" w:cs="Bookerly"/>
@@ -142,21 +141,21 @@
         <w:rPr>
           <w:rFonts w:ascii="Bookerly" w:hAnsi="Bookerly" w:cs="Bookerly"/>
         </w:rPr>
-        <w:t xml:space="preserve">“Don’t have a home you say? Well you’re lucky to meet the great </w:t>
-      </w:r>
-      <w:proofErr w:type="spellStart"/>
-      <w:r>
-        <w:rPr>
-          <w:rFonts w:ascii="Bookerly" w:hAnsi="Bookerly" w:cs="Bookerly"/>
-        </w:rPr>
-        <w:t>Draken</w:t>
-      </w:r>
-      <w:proofErr w:type="spellEnd"/>
-      <w:r>
-        <w:rPr>
-          <w:rFonts w:ascii="Bookerly" w:hAnsi="Bookerly" w:cs="Bookerly"/>
-        </w:rPr>
-        <w:t xml:space="preserve"> today! I happen to be looking for some young blood to join our ranks. How about it?”</w:t>
+        <w:t>“Don’t have a home you say? Well you’re lucky t</w:t>
+      </w:r>
+      <w:r>
+        <w:rPr>
+          <w:rFonts w:ascii="Bookerly" w:hAnsi="Bookerly" w:cs="Bookerly"/>
+        </w:rPr>
+        <w:t>o meet the great Draken today! We</w:t>
+      </w:r>
+      <w:bookmarkStart w:id="0" w:name="_GoBack"/>
+      <w:bookmarkEnd w:id="0"/>
+      <w:r>
+        <w:rPr>
+          <w:rFonts w:ascii="Bookerly" w:hAnsi="Bookerly" w:cs="Bookerly"/>
+        </w:rPr>
+        <w:t xml:space="preserve"> happen to be looking for some young blood to join our ranks. How about it?”</w:t>
       </w:r>
     </w:p>
     <w:p>
@@ -176,27 +175,7 @@
           <w:bCs/>
           <w:color w:val="3D3C40"/>
         </w:rPr>
-        <w:t xml:space="preserve">--Join </w:t>
-      </w:r>
-      <w:proofErr w:type="spellStart"/>
-      <w:r>
-        <w:rPr>
-          <w:rFonts w:ascii="Bookerly" w:hAnsi="Bookerly" w:cs="Bookerly"/>
-          <w:b/>
-          <w:bCs/>
-          <w:color w:val="3D3C40"/>
-        </w:rPr>
-        <w:t>Draken’s</w:t>
-      </w:r>
-      <w:proofErr w:type="spellEnd"/>
-      <w:r>
-        <w:rPr>
-          <w:rFonts w:ascii="Bookerly" w:hAnsi="Bookerly" w:cs="Bookerly"/>
-          <w:b/>
-          <w:bCs/>
-          <w:color w:val="3D3C40"/>
-        </w:rPr>
-        <w:t xml:space="preserve"> ranks </w:t>
+        <w:t xml:space="preserve">--Join Draken’s ranks </w:t>
       </w:r>
     </w:p>
     <w:p>
@@ -216,7 +195,6 @@
         <w:t>-- Decline his offer</w:t>
       </w:r>
     </w:p>
-    <w:bookmarkEnd w:id="0"/>
     <w:p/>
     <w:sectPr>
       <w:pgSz w:w="12240" w:h="15840"/>

</xml_diff>